<commit_message>
SW modified pages in team manual
</commit_message>
<xml_diff>
--- a/docs/team/team-manual.docx
+++ b/docs/team/team-manual.docx
@@ -1394,6 +1394,13 @@
         </w:rPr>
         <w:t>7</w:t>
       </w:r>
+      <w:r>
+        <w:rPr>
+          <w:sz w:val="28"/>
+          <w:szCs w:val="28"/>
+        </w:rPr>
+        <w:t>-8</w:t>
+      </w:r>
     </w:p>
     <w:p>
       <w:pPr>
@@ -1631,7 +1638,14 @@
           <w:sz w:val="28"/>
           <w:szCs w:val="28"/>
         </w:rPr>
-        <w:t>12</w:t>
+        <w:t>1</w:t>
+      </w:r>
+      <w:r>
+        <w:rPr>
+          <w:sz w:val="28"/>
+          <w:szCs w:val="28"/>
+        </w:rPr>
+        <w:t>1</w:t>
       </w:r>
     </w:p>
     <w:p>
@@ -1665,7 +1679,10 @@
         <w:tab/>
       </w:r>
       <w:r>
-        <w:t>13</w:t>
+        <w:t>1</w:t>
+      </w:r>
+      <w:r>
+        <w:t>2</w:t>
       </w:r>
     </w:p>
     <w:p>
@@ -1721,8 +1738,19 @@
           <w:sz w:val="28"/>
           <w:szCs w:val="28"/>
         </w:rPr>
-        <w:t>13</w:t>
-      </w:r>
+        <w:t>1</w:t>
+      </w:r>
+      <w:r>
+        <w:rPr>
+          <w:b w:val="0"/>
+          <w:bCs w:val="0"/>
+          <w:sz w:val="28"/>
+          <w:szCs w:val="28"/>
+        </w:rPr>
+        <w:t>2</w:t>
+      </w:r>
+      <w:bookmarkStart w:id="0" w:name="_GoBack"/>
+      <w:bookmarkEnd w:id="0"/>
       <w:r>
         <w:rPr>
           <w:b w:val="0"/>
@@ -1918,8 +1946,6 @@
           <w:docGrid w:linePitch="326"/>
         </w:sectPr>
       </w:pPr>
-      <w:bookmarkStart w:id="0" w:name="_GoBack"/>
-      <w:bookmarkEnd w:id="0"/>
     </w:p>
     <w:p>
       <w:pPr>
@@ -5726,6 +5752,7 @@
         <w:jc w:val="both"/>
       </w:pPr>
       <w:r>
+        <w:lastRenderedPageBreak/>
         <w:t>Match play scores must be posted for handicap purposes.</w:t>
       </w:r>
     </w:p>
@@ -5748,7 +5775,6 @@
           <w:b/>
           <w:bCs/>
         </w:rPr>
-        <w:lastRenderedPageBreak/>
         <w:t xml:space="preserve">Due to the fact that Teams play at different times on different courses and under different conditions, it is the decision of the Committee that they must </w:t>
       </w:r>
       <w:r>
@@ -6261,6 +6287,7 @@
         <w:t>In Team Match Play, when the rescheduled game is on a different day, the Match must be started over.  The Team Chair must be notified.</w:t>
       </w:r>
     </w:p>
+    <w:p/>
     <w:p>
       <w:pPr>
         <w:pStyle w:val="BodyText"/>
@@ -6311,7 +6338,6 @@
         <w:ind w:left="1614" w:right="229"/>
       </w:pPr>
       <w:r>
-        <w:lastRenderedPageBreak/>
         <w:t>All Clubs / Groups must form their Teams in the same manner. Even though a Team has a bye, the Draw must be made using the correct procedure.</w:t>
       </w:r>
     </w:p>
@@ -7021,11 +7047,8 @@
         <w:pStyle w:val="BodyText"/>
         <w:kinsoku w:val="0"/>
         <w:overflowPunct w:val="0"/>
-        <w:spacing w:before="12"/>
-        <w:rPr>
-          <w:sz w:val="23"/>
-          <w:szCs w:val="23"/>
-        </w:rPr>
+        <w:spacing w:before="1"/>
+        <w:ind w:left="1614" w:right="340"/>
       </w:pPr>
     </w:p>
     <w:p>
@@ -7040,8 +7063,10 @@
         </w:tabs>
         <w:kinsoku w:val="0"/>
         <w:overflowPunct w:val="0"/>
-      </w:pPr>
-      <w:r>
+        <w:ind w:left="1620" w:hanging="720"/>
+      </w:pPr>
+      <w:r>
+        <w:lastRenderedPageBreak/>
         <w:t>OTHER</w:t>
       </w:r>
       <w:r>
@@ -7117,7 +7142,6 @@
         <w:spacing w:line="293" w:lineRule="exact"/>
       </w:pPr>
       <w:r>
-        <w:lastRenderedPageBreak/>
         <w:t>Clubs /Groups may field more than one Team if approved by the respective</w:t>
       </w:r>
       <w:r>
@@ -8268,6 +8292,7 @@
         <w:ind w:right="881" w:hanging="360"/>
       </w:pPr>
       <w:r>
+        <w:lastRenderedPageBreak/>
         <w:t xml:space="preserve">If a ball may be lost outside a water hazard or may be out of bounds, </w:t>
       </w:r>
       <w:r>
@@ -8381,21 +8406,18 @@
     </w:p>
     <w:p>
       <w:pPr>
-        <w:pStyle w:val="BodyText"/>
-        <w:kinsoku w:val="0"/>
-        <w:overflowPunct w:val="0"/>
-        <w:ind w:left="2507"/>
+        <w:pStyle w:val="ListParagraph"/>
+        <w:tabs>
+          <w:tab w:val="left" w:pos="1538"/>
+        </w:tabs>
+        <w:kinsoku w:val="0"/>
+        <w:overflowPunct w:val="0"/>
+        <w:spacing w:before="9"/>
+        <w:ind w:left="1620" w:firstLine="0"/>
         <w:rPr>
           <w:sz w:val="20"/>
           <w:szCs w:val="20"/>
         </w:rPr>
-        <w:sectPr>
-          <w:pgSz w:w="12240" w:h="15840"/>
-          <w:pgMar w:top="960" w:right="860" w:bottom="1280" w:left="820" w:header="0" w:footer="864" w:gutter="0"/>
-          <w:cols w:space="720"/>
-          <w:noEndnote/>
-          <w:docGrid w:linePitch="326"/>
-        </w:sectPr>
       </w:pPr>
     </w:p>
     <w:p>
@@ -8414,7 +8436,6 @@
         <w:ind w:hanging="514"/>
       </w:pPr>
       <w:r>
-        <w:lastRenderedPageBreak/>
         <w:t>TEAM CAPTAINS’</w:t>
       </w:r>
       <w:r>
@@ -10363,68 +10384,13 @@
         <w:pStyle w:val="BodyText"/>
         <w:kinsoku w:val="0"/>
         <w:overflowPunct w:val="0"/>
-        <w:ind w:left="894" w:right="515"/>
-        <w:sectPr>
-          <w:pgSz w:w="12240" w:h="15840"/>
-          <w:pgMar w:top="980" w:right="860" w:bottom="1280" w:left="820" w:header="0" w:footer="864" w:gutter="0"/>
-          <w:cols w:space="720"/>
-          <w:noEndnote/>
-          <w:docGrid w:linePitch="326"/>
-        </w:sectPr>
-      </w:pPr>
-    </w:p>
-    <w:p>
-      <w:pPr>
-        <w:pStyle w:val="BodyText"/>
-        <w:kinsoku w:val="0"/>
-        <w:overflowPunct w:val="0"/>
         <w:spacing w:before="36"/>
         <w:ind w:left="174" w:right="194"/>
-      </w:pPr>
-      <w:r>
-        <w:rPr>
-          <w:b/>
-          <w:bCs/>
-        </w:rPr>
-        <w:lastRenderedPageBreak/>
-        <w:t xml:space="preserve">Note: </w:t>
-      </w:r>
-      <w:r>
-        <w:t xml:space="preserve">A player has given wrong information even if it is due to </w:t>
-      </w:r>
-      <w:r>
-        <w:rPr>
-          <w:u w:val="single"/>
-        </w:rPr>
-        <w:t>the failure to include a penalty</w:t>
-      </w:r>
-      <w:r>
-        <w:t xml:space="preserve"> that </w:t>
-      </w:r>
-      <w:r>
-        <w:rPr>
-          <w:u w:val="single"/>
-        </w:rPr>
-        <w:t>she</w:t>
-      </w:r>
-      <w:r>
-        <w:t xml:space="preserve"> </w:t>
-      </w:r>
-      <w:r>
-        <w:rPr>
-          <w:u w:val="single"/>
-        </w:rPr>
-        <w:t>did not know she had incurred</w:t>
-      </w:r>
-      <w:r>
-        <w:t>. If a player gives incorrect information regarding the number of strokes taken to her opponent, she must correct the mistake before her opponent makes her next stroke during play of a hole, or if any player makes a stroke from the next teeing ground when the hole has been completed.</w:t>
-      </w:r>
-      <w:r>
-        <w:t xml:space="preserve">       </w:t>
-      </w:r>
-      <w:r>
-        <w:t>Penalty:  Loss of Hole</w:t>
-      </w:r>
+        <w:rPr>
+          <w:b/>
+          <w:bCs/>
+        </w:rPr>
+      </w:pPr>
     </w:p>
     <w:p>
       <w:pPr>
@@ -10434,6 +10400,58 @@
         <w:spacing w:before="36"/>
         <w:ind w:left="174" w:right="194"/>
       </w:pPr>
+      <w:r>
+        <w:rPr>
+          <w:b/>
+          <w:bCs/>
+        </w:rPr>
+        <w:t xml:space="preserve">Note: </w:t>
+      </w:r>
+      <w:r>
+        <w:t xml:space="preserve">A player has given wrong information even if it is due to </w:t>
+      </w:r>
+      <w:r>
+        <w:rPr>
+          <w:u w:val="single"/>
+        </w:rPr>
+        <w:t>the failure to include a penalty</w:t>
+      </w:r>
+      <w:r>
+        <w:t xml:space="preserve"> that </w:t>
+      </w:r>
+      <w:r>
+        <w:rPr>
+          <w:u w:val="single"/>
+        </w:rPr>
+        <w:t>she</w:t>
+      </w:r>
+      <w:r>
+        <w:t xml:space="preserve"> </w:t>
+      </w:r>
+      <w:r>
+        <w:rPr>
+          <w:u w:val="single"/>
+        </w:rPr>
+        <w:t>did not know she had incurred</w:t>
+      </w:r>
+      <w:r>
+        <w:t>. If a player gives incorrect information regarding the number of strokes taken to her opponent, she must correct the mistake before her opponent makes her next stroke during play of a hole, or if any player makes a stroke from the next teeing ground when the hole has been completed.</w:t>
+      </w:r>
+      <w:r>
+        <w:t xml:space="preserve">       </w:t>
+      </w:r>
+      <w:r>
+        <w:t>Penalty:  Loss of Hole</w:t>
+      </w:r>
+    </w:p>
+    <w:p>
+      <w:pPr>
+        <w:pStyle w:val="BodyText"/>
+        <w:kinsoku w:val="0"/>
+        <w:overflowPunct w:val="0"/>
+        <w:spacing w:before="36"/>
+        <w:ind w:left="174" w:right="194"/>
+      </w:pPr>
     </w:p>
     <w:p>
       <w:pPr>
@@ -10448,6 +10466,7 @@
           <w:bCs/>
           <w:u w:val="single"/>
         </w:rPr>
+        <w:lastRenderedPageBreak/>
         <w:t>ORDER OF PLAY</w:t>
       </w:r>
       <w:r>
@@ -11261,38 +11280,26 @@
     </w:p>
     <w:p>
       <w:pPr>
-        <w:pStyle w:val="BodyText"/>
-        <w:kinsoku w:val="0"/>
-        <w:overflowPunct w:val="0"/>
-        <w:spacing w:line="241" w:lineRule="exact"/>
-        <w:ind w:left="174"/>
-        <w:rPr>
-          <w:i/>
-          <w:iCs/>
-          <w:sz w:val="20"/>
-          <w:szCs w:val="20"/>
-        </w:rPr>
-        <w:sectPr>
-          <w:pgSz w:w="12240" w:h="15840"/>
-          <w:pgMar w:top="960" w:right="860" w:bottom="1280" w:left="820" w:header="0" w:footer="864" w:gutter="0"/>
-          <w:cols w:space="720"/>
-          <w:noEndnote/>
-          <w:docGrid w:linePitch="326"/>
-        </w:sectPr>
-      </w:pPr>
-    </w:p>
-    <w:p>
-      <w:pPr>
         <w:pStyle w:val="Heading3"/>
         <w:kinsoku w:val="0"/>
         <w:overflowPunct w:val="0"/>
         <w:spacing w:before="36"/>
-      </w:pPr>
-      <w:r>
         <w:rPr>
           <w:u w:val="single"/>
         </w:rPr>
-        <w:lastRenderedPageBreak/>
+      </w:pPr>
+    </w:p>
+    <w:p>
+      <w:pPr>
+        <w:pStyle w:val="Heading3"/>
+        <w:kinsoku w:val="0"/>
+        <w:overflowPunct w:val="0"/>
+        <w:spacing w:before="36"/>
+      </w:pPr>
+      <w:r>
+        <w:rPr>
+          <w:u w:val="single"/>
+        </w:rPr>
         <w:t xml:space="preserve">BALL </w:t>
       </w:r>
       <w:r>
@@ -11719,6 +11726,7 @@
         <w:ind w:left="174" w:right="850"/>
       </w:pPr>
       <w:r>
+        <w:lastRenderedPageBreak/>
         <w:t>Once the result of the match has been officially announced, a claim may not be considered by the Committee unless it is satisfied that:</w:t>
       </w:r>
     </w:p>
@@ -17525,6 +17533,7 @@
     <w:lsdException w:name="Strong" w:uiPriority="22" w:qFormat="1"/>
     <w:lsdException w:name="Emphasis" w:uiPriority="20" w:qFormat="1"/>
     <w:lsdException w:name="HTML Variable" w:semiHidden="1" w:unhideWhenUsed="1"/>
+    <w:lsdException w:name="Normal Table" w:semiHidden="1" w:unhideWhenUsed="1"/>
     <w:lsdException w:name="Outline List 3" w:semiHidden="1" w:unhideWhenUsed="1"/>
     <w:lsdException w:name="Table Simple 1" w:semiHidden="1" w:unhideWhenUsed="1"/>
     <w:lsdException w:name="Table Simple 2" w:semiHidden="1" w:unhideWhenUsed="1"/>
@@ -17567,8 +17576,10 @@
     <w:lsdException w:name="Table Subtle 2" w:semiHidden="1" w:unhideWhenUsed="1"/>
     <w:lsdException w:name="Table Web 1" w:semiHidden="1" w:unhideWhenUsed="1"/>
     <w:lsdException w:name="Table Web 2" w:semiHidden="1" w:unhideWhenUsed="1"/>
+    <w:lsdException w:name="Table Web 3" w:semiHidden="1" w:unhideWhenUsed="1"/>
     <w:lsdException w:name="Balloon Text" w:semiHidden="1" w:unhideWhenUsed="1"/>
     <w:lsdException w:name="Table Grid" w:uiPriority="59"/>
+    <w:lsdException w:name="Table Theme" w:semiHidden="1" w:unhideWhenUsed="1"/>
     <w:lsdException w:name="Placeholder Text" w:semiHidden="1"/>
     <w:lsdException w:name="No Spacing" w:uiPriority="1" w:qFormat="1"/>
     <w:lsdException w:name="Light Shading" w:uiPriority="60"/>
@@ -18057,6 +18068,83 @@
       <w:szCs w:val="18"/>
     </w:rPr>
   </w:style>
+  <w:style w:type="paragraph" w:styleId="TOCHeading">
+    <w:name w:val="TOC Heading"/>
+    <w:basedOn w:val="Heading1"/>
+    <w:next w:val="Normal"/>
+    <w:uiPriority w:val="39"/>
+    <w:unhideWhenUsed/>
+    <w:qFormat/>
+    <w:rsid w:val="00347AC2"/>
+    <w:pPr>
+      <w:keepNext/>
+      <w:keepLines/>
+      <w:widowControl/>
+      <w:autoSpaceDE/>
+      <w:autoSpaceDN/>
+      <w:adjustRightInd/>
+      <w:spacing w:before="240" w:line="259" w:lineRule="auto"/>
+      <w:jc w:val="left"/>
+      <w:outlineLvl w:val="9"/>
+    </w:pPr>
+    <w:rPr>
+      <w:rFonts w:asciiTheme="majorHAnsi" w:eastAsiaTheme="majorEastAsia" w:hAnsiTheme="majorHAnsi" w:cstheme="majorBidi"/>
+      <w:b w:val="0"/>
+      <w:bCs w:val="0"/>
+      <w:color w:val="365F91" w:themeColor="accent1" w:themeShade="BF"/>
+      <w:sz w:val="32"/>
+      <w:szCs w:val="32"/>
+    </w:rPr>
+  </w:style>
+  <w:style w:type="paragraph" w:styleId="TOC1">
+    <w:name w:val="toc 1"/>
+    <w:basedOn w:val="Normal"/>
+    <w:next w:val="Normal"/>
+    <w:autoRedefine/>
+    <w:uiPriority w:val="39"/>
+    <w:unhideWhenUsed/>
+    <w:rsid w:val="00347AC2"/>
+    <w:pPr>
+      <w:spacing w:after="100"/>
+    </w:pPr>
+  </w:style>
+  <w:style w:type="paragraph" w:styleId="TOC2">
+    <w:name w:val="toc 2"/>
+    <w:basedOn w:val="Normal"/>
+    <w:next w:val="Normal"/>
+    <w:autoRedefine/>
+    <w:uiPriority w:val="39"/>
+    <w:unhideWhenUsed/>
+    <w:rsid w:val="00347AC2"/>
+    <w:pPr>
+      <w:spacing w:after="100"/>
+      <w:ind w:left="240"/>
+    </w:pPr>
+  </w:style>
+  <w:style w:type="paragraph" w:styleId="TOC3">
+    <w:name w:val="toc 3"/>
+    <w:basedOn w:val="Normal"/>
+    <w:next w:val="Normal"/>
+    <w:autoRedefine/>
+    <w:uiPriority w:val="39"/>
+    <w:unhideWhenUsed/>
+    <w:rsid w:val="00347AC2"/>
+    <w:pPr>
+      <w:spacing w:after="100"/>
+      <w:ind w:left="480"/>
+    </w:pPr>
+  </w:style>
+  <w:style w:type="character" w:styleId="Hyperlink">
+    <w:name w:val="Hyperlink"/>
+    <w:basedOn w:val="DefaultParagraphFont"/>
+    <w:uiPriority w:val="99"/>
+    <w:unhideWhenUsed/>
+    <w:rsid w:val="00347AC2"/>
+    <w:rPr>
+      <w:color w:val="0000FF" w:themeColor="hyperlink"/>
+      <w:u w:val="single"/>
+    </w:rPr>
+  </w:style>
 </w:styles>
 </file>
 
@@ -18385,7 +18473,7 @@
 </file>
 
 <file path=customXml/itemProps1.xml><?xml version="1.0" encoding="utf-8"?>
-<ds:datastoreItem xmlns:ds="http://schemas.openxmlformats.org/officeDocument/2006/customXml" ds:itemID="{CBAA3909-1504-48BF-AB6E-48BD3952F3C7}">
+<ds:datastoreItem xmlns:ds="http://schemas.openxmlformats.org/officeDocument/2006/customXml" ds:itemID="{AE2F588D-94FF-4EFE-ADDA-973334977001}">
   <ds:schemaRefs>
     <ds:schemaRef ds:uri="http://schemas.openxmlformats.org/officeDocument/2006/bibliography"/>
   </ds:schemaRefs>

</xml_diff>